<commit_message>
Merge of D_5 documents and addition of sequence diagram to document
</commit_message>
<xml_diff>
--- a/D_5/D_5_internal_design_group_01.docx
+++ b/D_5/D_5_internal_design_group_01.docx
@@ -107,7 +107,15 @@
           </w:tcPr>
           <w:p>
             <w:r>
-              <w:t>James Beasley, Charles Beck, Charles Duso, Alexander Grzesiak, Erik Strauss</w:t>
+              <w:t xml:space="preserve">James Beasley, Charles Beck, Charles Duso, Alexander </w:t>
+            </w:r>
+            <w:proofErr w:type="spellStart"/>
+            <w:r>
+              <w:t>Grzesiak</w:t>
+            </w:r>
+            <w:proofErr w:type="spellEnd"/>
+            <w:r>
+              <w:t>, Erik Strauss</w:t>
             </w:r>
           </w:p>
         </w:tc>
@@ -282,8 +290,13 @@
           </w:tcPr>
           <w:p>
             <w:r>
-              <w:t>Professor Gerosa</w:t>
-            </w:r>
+              <w:t xml:space="preserve">Professor </w:t>
+            </w:r>
+            <w:proofErr w:type="spellStart"/>
+            <w:r>
+              <w:t>Gerosa</w:t>
+            </w:r>
+            <w:proofErr w:type="spellEnd"/>
           </w:p>
         </w:tc>
       </w:tr>
@@ -449,6 +462,7 @@
         <w:pStyle w:val="Heading2"/>
       </w:pPr>
       <w:r>
+        <w:lastRenderedPageBreak/>
         <w:t xml:space="preserve">3.2 </w:t>
       </w:r>
       <w:r>
@@ -457,7 +471,66 @@
     </w:p>
     <w:p>
       <w:r>
-        <w:t>….</w:t>
+        <w:t xml:space="preserve">We will now consider the flow of logic within our system. </w:t>
+      </w:r>
+      <w:r>
+        <w:t>The logic for our system is relatively simple as the user’s need for system is quite explicit.</w:t>
+      </w:r>
+      <w:r>
+        <w:t xml:space="preserve"> To describe the flow of logic in the system, we have listed the sequence diagram below.</w:t>
+      </w:r>
+      <w:bookmarkStart w:id="0" w:name="_GoBack"/>
+      <w:bookmarkEnd w:id="0"/>
+    </w:p>
+    <w:p>
+      <w:pPr>
+        <w:jc w:val="center"/>
+      </w:pPr>
+      <w:r>
+        <w:rPr>
+          <w:noProof/>
+        </w:rPr>
+        <w:drawing>
+          <wp:inline distT="0" distB="0" distL="0" distR="0">
+            <wp:extent cx="5791200" cy="2930867"/>
+            <wp:effectExtent l="0" t="0" r="0" b="3175"/>
+            <wp:docPr id="1" name="Picture 1"/>
+            <wp:cNvGraphicFramePr>
+              <a:graphicFrameLocks xmlns:a="http://schemas.openxmlformats.org/drawingml/2006/main" noChangeAspect="1"/>
+            </wp:cNvGraphicFramePr>
+            <a:graphic xmlns:a="http://schemas.openxmlformats.org/drawingml/2006/main">
+              <a:graphicData uri="http://schemas.openxmlformats.org/drawingml/2006/picture">
+                <pic:pic xmlns:pic="http://schemas.openxmlformats.org/drawingml/2006/picture">
+                  <pic:nvPicPr>
+                    <pic:cNvPr id="1" name="Sequence diagram.PNG"/>
+                    <pic:cNvPicPr/>
+                  </pic:nvPicPr>
+                  <pic:blipFill>
+                    <a:blip r:embed="rId7">
+                      <a:extLst>
+                        <a:ext uri="{28A0092B-C50C-407E-A947-70E740481C1C}">
+                          <a14:useLocalDpi xmlns:a14="http://schemas.microsoft.com/office/drawing/2010/main" val="0"/>
+                        </a:ext>
+                      </a:extLst>
+                    </a:blip>
+                    <a:stretch>
+                      <a:fillRect/>
+                    </a:stretch>
+                  </pic:blipFill>
+                  <pic:spPr>
+                    <a:xfrm>
+                      <a:off x="0" y="0"/>
+                      <a:ext cx="5794787" cy="2932682"/>
+                    </a:xfrm>
+                    <a:prstGeom prst="rect">
+                      <a:avLst/>
+                    </a:prstGeom>
+                  </pic:spPr>
+                </pic:pic>
+              </a:graphicData>
+            </a:graphic>
+          </wp:inline>
+        </w:drawing>
       </w:r>
     </w:p>
     <w:p>
@@ -465,7 +538,6 @@
         <w:pStyle w:val="Heading2"/>
       </w:pPr>
       <w:r>
-        <w:lastRenderedPageBreak/>
         <w:t xml:space="preserve">3.3 </w:t>
       </w:r>
       <w:r>
@@ -489,8 +561,6 @@
       <w:r>
         <w:t>This concludes the internal design description of the system we are designing. We are satisfied with the current design, as all requirements are satisfied; but, are prepared to make changes as needed.</w:t>
       </w:r>
-      <w:bookmarkStart w:id="0" w:name="_GoBack"/>
-      <w:bookmarkEnd w:id="0"/>
     </w:p>
     <w:p>
       <w:r>
@@ -707,8 +777,17 @@
                 <w:sz w:val="32"/>
                 <w:szCs w:val="32"/>
               </w:rPr>
-              <w:t>Alexander Grzesiak</w:t>
-            </w:r>
+              <w:t xml:space="preserve">Alexander </w:t>
+            </w:r>
+            <w:proofErr w:type="spellStart"/>
+            <w:r>
+              <w:rPr>
+                <w:sz w:val="32"/>
+                <w:szCs w:val="32"/>
+              </w:rPr>
+              <w:t>Grzesiak</w:t>
+            </w:r>
+            <w:proofErr w:type="spellEnd"/>
           </w:p>
         </w:tc>
         <w:tc>
@@ -773,33 +852,20 @@
       <w:r>
         <w:t xml:space="preserve">Table </w:t>
       </w:r>
-      <w:r>
-        <w:fldChar w:fldCharType="begin"/>
-      </w:r>
-      <w:r>
-        <w:instrText xml:space="preserve"> SEQ Table \* ARABIC </w:instrText>
-      </w:r>
-      <w:r>
-        <w:fldChar w:fldCharType="separate"/>
-      </w:r>
-      <w:r>
-        <w:rPr>
-          <w:noProof/>
-        </w:rPr>
-        <w:t>1</w:t>
-      </w:r>
-      <w:r>
-        <w:rPr>
-          <w:noProof/>
-        </w:rPr>
-        <w:fldChar w:fldCharType="end"/>
-      </w:r>
+      <w:fldSimple w:instr=" SEQ Table \* ARABIC ">
+        <w:r>
+          <w:rPr>
+            <w:noProof/>
+          </w:rPr>
+          <w:t>1</w:t>
+        </w:r>
+      </w:fldSimple>
       <w:r>
         <w:t>: Group Participation Weights</w:t>
       </w:r>
     </w:p>
     <w:sectPr>
-      <w:footerReference w:type="default" r:id="rId7"/>
+      <w:footerReference w:type="default" r:id="rId8"/>
       <w:pgSz w:w="12240" w:h="15840"/>
       <w:pgMar w:top="1440" w:right="1440" w:bottom="1440" w:left="1440" w:header="720" w:footer="720" w:gutter="0"/>
       <w:cols w:space="720"/>
@@ -868,7 +934,7 @@
           <w:rPr>
             <w:noProof/>
           </w:rPr>
-          <w:t>2</w:t>
+          <w:t>3</w:t>
         </w:r>
         <w:r>
           <w:rPr>

</xml_diff>

<commit_message>
Added class diagram and description
</commit_message>
<xml_diff>
--- a/D_5/D_5_internal_design_group_01.docx
+++ b/D_5/D_5_internal_design_group_01.docx
@@ -107,15 +107,7 @@
           </w:tcPr>
           <w:p>
             <w:r>
-              <w:t xml:space="preserve">James Beasley, Charles Beck, Charles Duso, Alexander </w:t>
-            </w:r>
-            <w:proofErr w:type="spellStart"/>
-            <w:r>
-              <w:t>Grzesiak</w:t>
-            </w:r>
-            <w:proofErr w:type="spellEnd"/>
-            <w:r>
-              <w:t>, Erik Strauss</w:t>
+              <w:t>James Beasley, Charles Beck, Charles Duso, Alexander Grzesiak, Erik Strauss</w:t>
             </w:r>
           </w:p>
         </w:tc>
@@ -290,13 +282,8 @@
           </w:tcPr>
           <w:p>
             <w:r>
-              <w:t xml:space="preserve">Professor </w:t>
+              <w:t>Professor Gerosa</w:t>
             </w:r>
-            <w:proofErr w:type="spellStart"/>
-            <w:r>
-              <w:t>Gerosa</w:t>
-            </w:r>
-            <w:proofErr w:type="spellEnd"/>
           </w:p>
         </w:tc>
       </w:tr>
@@ -454,7 +441,70 @@
     </w:p>
     <w:p>
       <w:r>
-        <w:t>….</w:t>
+        <w:t>We have discussed the class diagram for the system in previous documents, but have revised the document to account for variations in features and to better describe pre-existing components. Listed below is the revised class diagram for the system.</w:t>
+      </w:r>
+    </w:p>
+    <w:p>
+      <w:r>
+        <w:rPr>
+          <w:noProof/>
+        </w:rPr>
+        <w:lastRenderedPageBreak/>
+        <w:drawing>
+          <wp:inline distT="0" distB="0" distL="0" distR="0" wp14:anchorId="670E2E58" wp14:editId="0494C629">
+            <wp:extent cx="5943600" cy="5243830"/>
+            <wp:effectExtent l="0" t="0" r="0" b="0"/>
+            <wp:docPr id="2" name="Picture 2"/>
+            <wp:cNvGraphicFramePr>
+              <a:graphicFrameLocks xmlns:a="http://schemas.openxmlformats.org/drawingml/2006/main" noChangeAspect="1"/>
+            </wp:cNvGraphicFramePr>
+            <a:graphic xmlns:a="http://schemas.openxmlformats.org/drawingml/2006/main">
+              <a:graphicData uri="http://schemas.openxmlformats.org/drawingml/2006/picture">
+                <pic:pic xmlns:pic="http://schemas.openxmlformats.org/drawingml/2006/picture">
+                  <pic:nvPicPr>
+                    <pic:cNvPr id="1" name=""/>
+                    <pic:cNvPicPr/>
+                  </pic:nvPicPr>
+                  <pic:blipFill>
+                    <a:blip r:embed="rId7"/>
+                    <a:stretch>
+                      <a:fillRect/>
+                    </a:stretch>
+                  </pic:blipFill>
+                  <pic:spPr>
+                    <a:xfrm>
+                      <a:off x="0" y="0"/>
+                      <a:ext cx="5943600" cy="5243830"/>
+                    </a:xfrm>
+                    <a:prstGeom prst="rect">
+                      <a:avLst/>
+                    </a:prstGeom>
+                  </pic:spPr>
+                </pic:pic>
+              </a:graphicData>
+            </a:graphic>
+          </wp:inline>
+        </w:drawing>
+      </w:r>
+    </w:p>
+    <w:p>
+      <w:r>
+        <w:t>At a glance, it easy to discern that</w:t>
+      </w:r>
+      <w:r>
+        <w:t xml:space="preserve"> the structure is tightly coupled. This is intended and is a design trade-off for our creation of a monolithic architecture. </w:t>
+      </w:r>
+      <w:r>
+        <w:t>Tight coupling is often seen as taboo in large systems because of the extra work associated with maintenance and new features, but our project is discretely defined and will not be updated to accommodate new functionality</w:t>
+      </w:r>
+      <w:r>
+        <w:t xml:space="preserve"> or scalability</w:t>
+      </w:r>
+      <w:r>
+        <w:t xml:space="preserve">. </w:t>
+      </w:r>
+      <w:r>
+        <w:t>That being said, coupling will not be negatively impactful towards our system.</w:t>
       </w:r>
     </w:p>
     <w:p>
@@ -462,7 +512,6 @@
         <w:pStyle w:val="Heading2"/>
       </w:pPr>
       <w:r>
-        <w:lastRenderedPageBreak/>
         <w:t xml:space="preserve">3.2 </w:t>
       </w:r>
       <w:r>
@@ -477,10 +526,13 @@
         <w:t>The logic for our system is relatively simple as the user’s need for system is quite explicit.</w:t>
       </w:r>
       <w:r>
-        <w:t xml:space="preserve"> To describe the flow of logic in the system, we have listed the sequence diagram below.</w:t>
+        <w:t xml:space="preserve"> To describe the flow of logic i</w:t>
       </w:r>
       <w:bookmarkStart w:id="0" w:name="_GoBack"/>
       <w:bookmarkEnd w:id="0"/>
+      <w:r>
+        <w:t>n the system, we have listed the sequence diagram below.</w:t>
+      </w:r>
     </w:p>
     <w:p>
       <w:pPr>
@@ -490,6 +542,7 @@
         <w:rPr>
           <w:noProof/>
         </w:rPr>
+        <w:lastRenderedPageBreak/>
         <w:drawing>
           <wp:inline distT="0" distB="0" distL="0" distR="0">
             <wp:extent cx="5791200" cy="2930867"/>
@@ -506,7 +559,7 @@
                     <pic:cNvPicPr/>
                   </pic:nvPicPr>
                   <pic:blipFill>
-                    <a:blip r:embed="rId7">
+                    <a:blip r:embed="rId8">
                       <a:extLst>
                         <a:ext uri="{28A0092B-C50C-407E-A947-70E740481C1C}">
                           <a14:useLocalDpi xmlns:a14="http://schemas.microsoft.com/office/drawing/2010/main" val="0"/>
@@ -777,17 +830,8 @@
                 <w:sz w:val="32"/>
                 <w:szCs w:val="32"/>
               </w:rPr>
-              <w:t xml:space="preserve">Alexander </w:t>
+              <w:t>Alexander Grzesiak</w:t>
             </w:r>
-            <w:proofErr w:type="spellStart"/>
-            <w:r>
-              <w:rPr>
-                <w:sz w:val="32"/>
-                <w:szCs w:val="32"/>
-              </w:rPr>
-              <w:t>Grzesiak</w:t>
-            </w:r>
-            <w:proofErr w:type="spellEnd"/>
           </w:p>
         </w:tc>
         <w:tc>
@@ -852,20 +896,33 @@
       <w:r>
         <w:t xml:space="preserve">Table </w:t>
       </w:r>
-      <w:fldSimple w:instr=" SEQ Table \* ARABIC ">
-        <w:r>
-          <w:rPr>
-            <w:noProof/>
-          </w:rPr>
-          <w:t>1</w:t>
-        </w:r>
-      </w:fldSimple>
+      <w:r>
+        <w:fldChar w:fldCharType="begin"/>
+      </w:r>
+      <w:r>
+        <w:instrText xml:space="preserve"> SEQ Table \* ARABIC </w:instrText>
+      </w:r>
+      <w:r>
+        <w:fldChar w:fldCharType="separate"/>
+      </w:r>
+      <w:r>
+        <w:rPr>
+          <w:noProof/>
+        </w:rPr>
+        <w:t>1</w:t>
+      </w:r>
+      <w:r>
+        <w:rPr>
+          <w:noProof/>
+        </w:rPr>
+        <w:fldChar w:fldCharType="end"/>
+      </w:r>
       <w:r>
         <w:t>: Group Participation Weights</w:t>
       </w:r>
     </w:p>
     <w:sectPr>
-      <w:footerReference w:type="default" r:id="rId8"/>
+      <w:footerReference w:type="default" r:id="rId9"/>
       <w:pgSz w:w="12240" w:h="15840"/>
       <w:pgMar w:top="1440" w:right="1440" w:bottom="1440" w:left="1440" w:header="720" w:footer="720" w:gutter="0"/>
       <w:cols w:space="720"/>
@@ -934,7 +991,7 @@
           <w:rPr>
             <w:noProof/>
           </w:rPr>
-          <w:t>3</w:t>
+          <w:t>4</w:t>
         </w:r>
         <w:r>
           <w:rPr>

</xml_diff>

<commit_message>
Added system architecture, and other content/formatting
</commit_message>
<xml_diff>
--- a/D_5/D_5_internal_design_group_01.docx
+++ b/D_5/D_5_internal_design_group_01.docx
@@ -365,7 +365,10 @@
     </w:p>
     <w:p>
       <w:r>
-        <w:t xml:space="preserve">In this section, we consider the system-wide architecture. We will first discuss the architecture we have implemented in detail and then explain the styles and patterns we employed to achieve our architecture. </w:t>
+        <w:t>In this section, we consider the system-wide architecture. We will first discuss the architectur</w:t>
+      </w:r>
+      <w:r>
+        <w:t xml:space="preserve">e we have implemented in detail. </w:t>
       </w:r>
       <w:r>
         <w:t>Visuals will accompany text</w:t>
@@ -387,7 +390,99 @@
     </w:p>
     <w:p>
       <w:r>
-        <w:t>….</w:t>
+        <w:t>We decided that a monolithic architecture would be most applicable and useful for our system. The benefits of the monolithic architecture is cohesion, and ease of communication between components. The drawbacks of the monolithic architecture is coupling, but we have determined that since the system will not be scaled or have new features implemented, the coupling is not negatively impactful.</w:t>
+      </w:r>
+      <w:r>
+        <w:t xml:space="preserve"> Listed below is the architecture diagram for the system.</w:t>
+      </w:r>
+    </w:p>
+    <w:p>
+      <w:pPr>
+        <w:keepNext/>
+        <w:jc w:val="center"/>
+      </w:pPr>
+      <w:r>
+        <w:rPr>
+          <w:noProof/>
+        </w:rPr>
+        <w:lastRenderedPageBreak/>
+        <w:drawing>
+          <wp:inline distT="0" distB="0" distL="0" distR="0" wp14:anchorId="7247AE1A" wp14:editId="24DDD6FE">
+            <wp:extent cx="5943600" cy="4974590"/>
+            <wp:effectExtent l="0" t="0" r="0" b="0"/>
+            <wp:docPr id="4" name="Picture 4"/>
+            <wp:cNvGraphicFramePr>
+              <a:graphicFrameLocks xmlns:a="http://schemas.openxmlformats.org/drawingml/2006/main" noChangeAspect="1"/>
+            </wp:cNvGraphicFramePr>
+            <a:graphic xmlns:a="http://schemas.openxmlformats.org/drawingml/2006/main">
+              <a:graphicData uri="http://schemas.openxmlformats.org/drawingml/2006/picture">
+                <pic:pic xmlns:pic="http://schemas.openxmlformats.org/drawingml/2006/picture">
+                  <pic:nvPicPr>
+                    <pic:cNvPr id="1" name=""/>
+                    <pic:cNvPicPr/>
+                  </pic:nvPicPr>
+                  <pic:blipFill>
+                    <a:blip r:embed="rId7"/>
+                    <a:stretch>
+                      <a:fillRect/>
+                    </a:stretch>
+                  </pic:blipFill>
+                  <pic:spPr>
+                    <a:xfrm>
+                      <a:off x="0" y="0"/>
+                      <a:ext cx="5943600" cy="4974590"/>
+                    </a:xfrm>
+                    <a:prstGeom prst="rect">
+                      <a:avLst/>
+                    </a:prstGeom>
+                  </pic:spPr>
+                </pic:pic>
+              </a:graphicData>
+            </a:graphic>
+          </wp:inline>
+        </w:drawing>
+      </w:r>
+    </w:p>
+    <w:p>
+      <w:pPr>
+        <w:pStyle w:val="Caption"/>
+        <w:jc w:val="center"/>
+      </w:pPr>
+      <w:r>
+        <w:t xml:space="preserve">Figure </w:t>
+      </w:r>
+      <w:fldSimple w:instr=" SEQ Figure \* ARABIC ">
+        <w:r>
+          <w:rPr>
+            <w:noProof/>
+          </w:rPr>
+          <w:t>1</w:t>
+        </w:r>
+      </w:fldSimple>
+      <w:r>
+        <w:t>:System Architecture</w:t>
+      </w:r>
+    </w:p>
+    <w:p>
+      <w:pPr>
+        <w:pStyle w:val="Heading1"/>
+      </w:pPr>
+      <w:r>
+        <w:t xml:space="preserve">3 </w:t>
+      </w:r>
+      <w:r>
+        <w:t>System Descriptions</w:t>
+      </w:r>
+    </w:p>
+    <w:p>
+      <w:r>
+        <w:t xml:space="preserve">In this section, we consider the interplay of the components that makeup the system architecture. We have included several diagrams that serve to demonstrate functionality, implementation and </w:t>
+      </w:r>
+      <w:r>
+        <w:t>execution of the system.</w:t>
+      </w:r>
+      <w:r>
+        <w:t xml:space="preserve"> </w:t>
       </w:r>
     </w:p>
     <w:p>
@@ -395,44 +490,6 @@
         <w:pStyle w:val="Heading2"/>
       </w:pPr>
       <w:r>
-        <w:t xml:space="preserve">2.2 </w:t>
-      </w:r>
-      <w:r>
-        <w:t>Architecture Style and Design Patterns</w:t>
-      </w:r>
-    </w:p>
-    <w:p>
-      <w:r>
-        <w:t>….</w:t>
-      </w:r>
-    </w:p>
-    <w:p>
-      <w:pPr>
-        <w:pStyle w:val="Heading1"/>
-      </w:pPr>
-      <w:r>
-        <w:t xml:space="preserve">3 </w:t>
-      </w:r>
-      <w:r>
-        <w:t>System Descriptions</w:t>
-      </w:r>
-    </w:p>
-    <w:p>
-      <w:r>
-        <w:t xml:space="preserve">In this section, we consider the interplay of the components that makeup the system architecture. We have included several diagrams that serve to demonstrate functionality, implementation and </w:t>
-      </w:r>
-      <w:r>
-        <w:t>execution of the system.</w:t>
-      </w:r>
-      <w:r>
-        <w:t xml:space="preserve"> </w:t>
-      </w:r>
-    </w:p>
-    <w:p>
-      <w:pPr>
-        <w:pStyle w:val="Heading2"/>
-      </w:pPr>
-      <w:r>
         <w:t xml:space="preserve">3.1 </w:t>
       </w:r>
       <w:r>
@@ -445,6 +502,9 @@
       </w:r>
     </w:p>
     <w:p>
+      <w:pPr>
+        <w:keepNext/>
+      </w:pPr>
       <w:r>
         <w:rPr>
           <w:noProof/>
@@ -466,7 +526,7 @@
                     <pic:cNvPicPr/>
                   </pic:nvPicPr>
                   <pic:blipFill>
-                    <a:blip r:embed="rId7"/>
+                    <a:blip r:embed="rId8"/>
                     <a:stretch>
                       <a:fillRect/>
                     </a:stretch>
@@ -488,6 +548,26 @@
       </w:r>
     </w:p>
     <w:p>
+      <w:pPr>
+        <w:pStyle w:val="Caption"/>
+        <w:jc w:val="center"/>
+      </w:pPr>
+      <w:r>
+        <w:t xml:space="preserve">Figure </w:t>
+      </w:r>
+      <w:fldSimple w:instr=" SEQ Figure \* ARABIC ">
+        <w:r>
+          <w:rPr>
+            <w:noProof/>
+          </w:rPr>
+          <w:t>2</w:t>
+        </w:r>
+      </w:fldSimple>
+      <w:r>
+        <w:t>: Revised Class Diagram</w:t>
+      </w:r>
+    </w:p>
+    <w:p>
       <w:r>
         <w:t>At a glance, it easy to discern that</w:t>
       </w:r>
@@ -526,16 +606,12 @@
         <w:t>The logic for our system is relatively simple as the user’s need for system is quite explicit.</w:t>
       </w:r>
       <w:r>
-        <w:t xml:space="preserve"> To describe the flow of logic i</w:t>
-      </w:r>
-      <w:bookmarkStart w:id="0" w:name="_GoBack"/>
-      <w:bookmarkEnd w:id="0"/>
-      <w:r>
-        <w:t>n the system, we have listed the sequence diagram below.</w:t>
-      </w:r>
-    </w:p>
-    <w:p>
-      <w:pPr>
+        <w:t xml:space="preserve"> To describe the flow of logic in the system, we have listed the sequence diagram below.</w:t>
+      </w:r>
+    </w:p>
+    <w:p>
+      <w:pPr>
+        <w:keepNext/>
         <w:jc w:val="center"/>
       </w:pPr>
       <w:r>
@@ -559,7 +635,7 @@
                     <pic:cNvPicPr/>
                   </pic:nvPicPr>
                   <pic:blipFill>
-                    <a:blip r:embed="rId8">
+                    <a:blip r:embed="rId9">
                       <a:extLst>
                         <a:ext uri="{28A0092B-C50C-407E-A947-70E740481C1C}">
                           <a14:useLocalDpi xmlns:a14="http://schemas.microsoft.com/office/drawing/2010/main" val="0"/>
@@ -588,13 +664,33 @@
     </w:p>
     <w:p>
       <w:pPr>
+        <w:pStyle w:val="Caption"/>
+        <w:jc w:val="center"/>
+      </w:pPr>
+      <w:r>
+        <w:t xml:space="preserve">Figure </w:t>
+      </w:r>
+      <w:fldSimple w:instr=" SEQ Figure \* ARABIC ">
+        <w:r>
+          <w:rPr>
+            <w:noProof/>
+          </w:rPr>
+          <w:t>3</w:t>
+        </w:r>
+      </w:fldSimple>
+      <w:r>
+        <w:t>: Sequence Diagram</w:t>
+      </w:r>
+    </w:p>
+    <w:p>
+      <w:pPr>
         <w:pStyle w:val="Heading2"/>
       </w:pPr>
       <w:r>
         <w:t xml:space="preserve">3.3 </w:t>
       </w:r>
       <w:r>
-        <w:t>Object Diagram</w:t>
+        <w:t>Design Patterns</w:t>
       </w:r>
     </w:p>
     <w:p>
@@ -731,6 +827,13 @@
                 <w:szCs w:val="32"/>
               </w:rPr>
             </w:pPr>
+            <w:r>
+              <w:rPr>
+                <w:sz w:val="32"/>
+                <w:szCs w:val="32"/>
+              </w:rPr>
+              <w:t>25%</w:t>
+            </w:r>
           </w:p>
         </w:tc>
       </w:tr>
@@ -807,6 +910,13 @@
                 <w:szCs w:val="32"/>
               </w:rPr>
             </w:pPr>
+            <w:r>
+              <w:rPr>
+                <w:sz w:val="32"/>
+                <w:szCs w:val="32"/>
+              </w:rPr>
+              <w:t>25%</w:t>
+            </w:r>
           </w:p>
         </w:tc>
       </w:tr>
@@ -884,6 +994,13 @@
                 <w:szCs w:val="32"/>
               </w:rPr>
             </w:pPr>
+            <w:r>
+              <w:rPr>
+                <w:sz w:val="32"/>
+                <w:szCs w:val="32"/>
+              </w:rPr>
+              <w:t>25%</w:t>
+            </w:r>
           </w:p>
         </w:tc>
       </w:tr>
@@ -896,33 +1013,22 @@
       <w:r>
         <w:t xml:space="preserve">Table </w:t>
       </w:r>
-      <w:r>
-        <w:fldChar w:fldCharType="begin"/>
-      </w:r>
-      <w:r>
-        <w:instrText xml:space="preserve"> SEQ Table \* ARABIC </w:instrText>
-      </w:r>
-      <w:r>
-        <w:fldChar w:fldCharType="separate"/>
-      </w:r>
-      <w:r>
-        <w:rPr>
-          <w:noProof/>
-        </w:rPr>
-        <w:t>1</w:t>
-      </w:r>
-      <w:r>
-        <w:rPr>
-          <w:noProof/>
-        </w:rPr>
-        <w:fldChar w:fldCharType="end"/>
-      </w:r>
+      <w:fldSimple w:instr=" SEQ Table \* ARABIC ">
+        <w:r>
+          <w:rPr>
+            <w:noProof/>
+          </w:rPr>
+          <w:t>1</w:t>
+        </w:r>
+      </w:fldSimple>
       <w:r>
         <w:t>: Group Participation Weights</w:t>
       </w:r>
+      <w:bookmarkStart w:id="0" w:name="_GoBack"/>
+      <w:bookmarkEnd w:id="0"/>
     </w:p>
     <w:sectPr>
-      <w:footerReference w:type="default" r:id="rId9"/>
+      <w:footerReference w:type="default" r:id="rId10"/>
       <w:pgSz w:w="12240" w:h="15840"/>
       <w:pgMar w:top="1440" w:right="1440" w:bottom="1440" w:left="1440" w:header="720" w:footer="720" w:gutter="0"/>
       <w:cols w:space="720"/>
@@ -991,7 +1097,7 @@
           <w:rPr>
             <w:noProof/>
           </w:rPr>
-          <w:t>4</w:t>
+          <w:t>5</w:t>
         </w:r>
         <w:r>
           <w:rPr>

</xml_diff>

<commit_message>
Complete revision of release 5
Revision can be changed as it is not final, but is currently complete.
</commit_message>
<xml_diff>
--- a/D_5/D_5_internal_design_group_01.docx
+++ b/D_5/D_5_internal_design_group_01.docx
@@ -1,6 +1,6 @@
 
 <file path=word/document.xml><?xml version="1.0" encoding="utf-8"?>
-<w:document xmlns:wpc="http://schemas.microsoft.com/office/word/2010/wordprocessingCanvas" xmlns:cx="http://schemas.microsoft.com/office/drawing/2014/chartex" xmlns:cx1="http://schemas.microsoft.com/office/drawing/2015/9/8/chartex" xmlns:cx2="http://schemas.microsoft.com/office/drawing/2015/10/21/chartex" xmlns:cx3="http://schemas.microsoft.com/office/drawing/2016/5/9/chartex" xmlns:cx4="http://schemas.microsoft.com/office/drawing/2016/5/10/chartex" xmlns:cx5="http://schemas.microsoft.com/office/drawing/2016/5/11/chartex" xmlns:mc="http://schemas.openxmlformats.org/markup-compatibility/2006" xmlns:o="urn:schemas-microsoft-com:office:office" xmlns:r="http://schemas.openxmlformats.org/officeDocument/2006/relationships" xmlns:m="http://schemas.openxmlformats.org/officeDocument/2006/math" xmlns:v="urn:schemas-microsoft-com:vml" xmlns:wp14="http://schemas.microsoft.com/office/word/2010/wordprocessingDrawing" xmlns:wp="http://schemas.openxmlformats.org/drawingml/2006/wordprocessingDrawing" xmlns:w10="urn:schemas-microsoft-com:office:word" xmlns:w="http://schemas.openxmlformats.org/wordprocessingml/2006/main" xmlns:w14="http://schemas.microsoft.com/office/word/2010/wordml" xmlns:w15="http://schemas.microsoft.com/office/word/2012/wordml" xmlns:w16se="http://schemas.microsoft.com/office/word/2015/wordml/symex" xmlns:wpg="http://schemas.microsoft.com/office/word/2010/wordprocessingGroup" xmlns:wpi="http://schemas.microsoft.com/office/word/2010/wordprocessingInk" xmlns:wne="http://schemas.microsoft.com/office/word/2006/wordml" xmlns:wps="http://schemas.microsoft.com/office/word/2010/wordprocessingShape" mc:Ignorable="w14 w15 w16se wp14">
+<w:document xmlns:wpc="http://schemas.microsoft.com/office/word/2010/wordprocessingCanvas" xmlns:cx="http://schemas.microsoft.com/office/drawing/2014/chartex" xmlns:cx1="http://schemas.microsoft.com/office/drawing/2015/9/8/chartex" xmlns:cx2="http://schemas.microsoft.com/office/drawing/2015/10/21/chartex" xmlns:cx3="http://schemas.microsoft.com/office/drawing/2016/5/9/chartex" xmlns:cx4="http://schemas.microsoft.com/office/drawing/2016/5/10/chartex" xmlns:cx5="http://schemas.microsoft.com/office/drawing/2016/5/11/chartex" xmlns:cx6="http://schemas.microsoft.com/office/drawing/2016/5/12/chartex" xmlns:cx7="http://schemas.microsoft.com/office/drawing/2016/5/13/chartex" xmlns:cx8="http://schemas.microsoft.com/office/drawing/2016/5/14/chartex" xmlns:mc="http://schemas.openxmlformats.org/markup-compatibility/2006" xmlns:o="urn:schemas-microsoft-com:office:office" xmlns:r="http://schemas.openxmlformats.org/officeDocument/2006/relationships" xmlns:m="http://schemas.openxmlformats.org/officeDocument/2006/math" xmlns:v="urn:schemas-microsoft-com:vml" xmlns:wp14="http://schemas.microsoft.com/office/word/2010/wordprocessingDrawing" xmlns:wp="http://schemas.openxmlformats.org/drawingml/2006/wordprocessingDrawing" xmlns:w10="urn:schemas-microsoft-com:office:word" xmlns:w="http://schemas.openxmlformats.org/wordprocessingml/2006/main" xmlns:w14="http://schemas.microsoft.com/office/word/2010/wordml" xmlns:w15="http://schemas.microsoft.com/office/word/2012/wordml" xmlns:w16se="http://schemas.microsoft.com/office/word/2015/wordml/symex" xmlns:wpg="http://schemas.microsoft.com/office/word/2010/wordprocessingGroup" xmlns:wpi="http://schemas.microsoft.com/office/word/2010/wordprocessingInk" xmlns:wne="http://schemas.microsoft.com/office/word/2006/wordml" xmlns:wps="http://schemas.microsoft.com/office/word/2010/wordprocessingShape" mc:Ignorable="w14 w15 w16se wp14">
   <w:body>
     <w:p>
       <w:r>
@@ -695,7 +695,97 @@
     </w:p>
     <w:p>
       <w:r>
-        <w:t>….</w:t>
+        <w:t>Liste</w:t>
+      </w:r>
+      <w:bookmarkStart w:id="0" w:name="_GoBack"/>
+      <w:bookmarkEnd w:id="0"/>
+      <w:r>
+        <w:t xml:space="preserve">d below is the design pattern we implemented for the system. </w:t>
+      </w:r>
+    </w:p>
+    <w:p>
+      <w:pPr>
+        <w:keepNext/>
+      </w:pPr>
+      <w:r>
+        <w:rPr>
+          <w:noProof/>
+        </w:rPr>
+        <w:lastRenderedPageBreak/>
+        <w:drawing>
+          <wp:inline distT="0" distB="0" distL="0" distR="0">
+            <wp:extent cx="5695950" cy="5124450"/>
+            <wp:effectExtent l="0" t="0" r="0" b="0"/>
+            <wp:docPr id="5" name="Picture 5"/>
+            <wp:cNvGraphicFramePr>
+              <a:graphicFrameLocks xmlns:a="http://schemas.openxmlformats.org/drawingml/2006/main" noChangeAspect="1"/>
+            </wp:cNvGraphicFramePr>
+            <a:graphic xmlns:a="http://schemas.openxmlformats.org/drawingml/2006/main">
+              <a:graphicData uri="http://schemas.openxmlformats.org/drawingml/2006/picture">
+                <pic:pic xmlns:pic="http://schemas.openxmlformats.org/drawingml/2006/picture">
+                  <pic:nvPicPr>
+                    <pic:cNvPr id="5" name="Vulcan Design Pattern.png"/>
+                    <pic:cNvPicPr/>
+                  </pic:nvPicPr>
+                  <pic:blipFill>
+                    <a:blip r:embed="rId10">
+                      <a:extLst>
+                        <a:ext uri="{28A0092B-C50C-407E-A947-70E740481C1C}">
+                          <a14:useLocalDpi xmlns:a14="http://schemas.microsoft.com/office/drawing/2010/main" val="0"/>
+                        </a:ext>
+                      </a:extLst>
+                    </a:blip>
+                    <a:stretch>
+                      <a:fillRect/>
+                    </a:stretch>
+                  </pic:blipFill>
+                  <pic:spPr>
+                    <a:xfrm>
+                      <a:off x="0" y="0"/>
+                      <a:ext cx="5695950" cy="5124450"/>
+                    </a:xfrm>
+                    <a:prstGeom prst="rect">
+                      <a:avLst/>
+                    </a:prstGeom>
+                  </pic:spPr>
+                </pic:pic>
+              </a:graphicData>
+            </a:graphic>
+          </wp:inline>
+        </w:drawing>
+      </w:r>
+    </w:p>
+    <w:p>
+      <w:pPr>
+        <w:pStyle w:val="Caption"/>
+        <w:jc w:val="center"/>
+      </w:pPr>
+      <w:r>
+        <w:t xml:space="preserve">Figure </w:t>
+      </w:r>
+      <w:r>
+        <w:fldChar w:fldCharType="begin"/>
+      </w:r>
+      <w:r>
+        <w:instrText xml:space="preserve"> SEQ Figure \* ARABIC </w:instrText>
+      </w:r>
+      <w:r>
+        <w:fldChar w:fldCharType="separate"/>
+      </w:r>
+      <w:r>
+        <w:rPr>
+          <w:noProof/>
+        </w:rPr>
+        <w:t>4</w:t>
+      </w:r>
+      <w:r>
+        <w:rPr>
+          <w:noProof/>
+        </w:rPr>
+        <w:fldChar w:fldCharType="end"/>
+      </w:r>
+      <w:r>
+        <w:t>: Design Pattern Implementation</w:t>
       </w:r>
     </w:p>
     <w:p>
@@ -872,6 +962,13 @@
                 <w:szCs w:val="32"/>
               </w:rPr>
             </w:pPr>
+            <w:r>
+              <w:rPr>
+                <w:sz w:val="32"/>
+                <w:szCs w:val="32"/>
+              </w:rPr>
+              <w:t>0%</w:t>
+            </w:r>
           </w:p>
         </w:tc>
       </w:tr>
@@ -955,6 +1052,13 @@
                 <w:szCs w:val="32"/>
               </w:rPr>
             </w:pPr>
+            <w:r>
+              <w:rPr>
+                <w:sz w:val="32"/>
+                <w:szCs w:val="32"/>
+              </w:rPr>
+              <w:t>25%</w:t>
+            </w:r>
           </w:p>
         </w:tc>
       </w:tr>
@@ -1024,11 +1128,9 @@
       <w:r>
         <w:t>: Group Participation Weights</w:t>
       </w:r>
-      <w:bookmarkStart w:id="0" w:name="_GoBack"/>
-      <w:bookmarkEnd w:id="0"/>
     </w:p>
     <w:sectPr>
-      <w:footerReference w:type="default" r:id="rId10"/>
+      <w:footerReference w:type="default" r:id="rId11"/>
       <w:pgSz w:w="12240" w:h="15840"/>
       <w:pgMar w:top="1440" w:right="1440" w:bottom="1440" w:left="1440" w:header="720" w:footer="720" w:gutter="0"/>
       <w:cols w:space="720"/>
@@ -1039,7 +1141,7 @@
 </file>
 
 <file path=word/endnotes.xml><?xml version="1.0" encoding="utf-8"?>
-<w:endnotes xmlns:wpc="http://schemas.microsoft.com/office/word/2010/wordprocessingCanvas" xmlns:cx="http://schemas.microsoft.com/office/drawing/2014/chartex" xmlns:cx1="http://schemas.microsoft.com/office/drawing/2015/9/8/chartex" xmlns:cx2="http://schemas.microsoft.com/office/drawing/2015/10/21/chartex" xmlns:cx3="http://schemas.microsoft.com/office/drawing/2016/5/9/chartex" xmlns:cx4="http://schemas.microsoft.com/office/drawing/2016/5/10/chartex" xmlns:cx5="http://schemas.microsoft.com/office/drawing/2016/5/11/chartex" xmlns:mc="http://schemas.openxmlformats.org/markup-compatibility/2006" xmlns:o="urn:schemas-microsoft-com:office:office" xmlns:r="http://schemas.openxmlformats.org/officeDocument/2006/relationships" xmlns:m="http://schemas.openxmlformats.org/officeDocument/2006/math" xmlns:v="urn:schemas-microsoft-com:vml" xmlns:wp14="http://schemas.microsoft.com/office/word/2010/wordprocessingDrawing" xmlns:wp="http://schemas.openxmlformats.org/drawingml/2006/wordprocessingDrawing" xmlns:w10="urn:schemas-microsoft-com:office:word" xmlns:w="http://schemas.openxmlformats.org/wordprocessingml/2006/main" xmlns:w14="http://schemas.microsoft.com/office/word/2010/wordml" xmlns:w15="http://schemas.microsoft.com/office/word/2012/wordml" xmlns:w16se="http://schemas.microsoft.com/office/word/2015/wordml/symex" xmlns:wpg="http://schemas.microsoft.com/office/word/2010/wordprocessingGroup" xmlns:wpi="http://schemas.microsoft.com/office/word/2010/wordprocessingInk" xmlns:wne="http://schemas.microsoft.com/office/word/2006/wordml" xmlns:wps="http://schemas.microsoft.com/office/word/2010/wordprocessingShape" mc:Ignorable="w14 w15 w16se wp14">
+<w:endnotes xmlns:wpc="http://schemas.microsoft.com/office/word/2010/wordprocessingCanvas" xmlns:cx="http://schemas.microsoft.com/office/drawing/2014/chartex" xmlns:cx1="http://schemas.microsoft.com/office/drawing/2015/9/8/chartex" xmlns:cx2="http://schemas.microsoft.com/office/drawing/2015/10/21/chartex" xmlns:cx3="http://schemas.microsoft.com/office/drawing/2016/5/9/chartex" xmlns:cx4="http://schemas.microsoft.com/office/drawing/2016/5/10/chartex" xmlns:cx5="http://schemas.microsoft.com/office/drawing/2016/5/11/chartex" xmlns:cx6="http://schemas.microsoft.com/office/drawing/2016/5/12/chartex" xmlns:cx7="http://schemas.microsoft.com/office/drawing/2016/5/13/chartex" xmlns:cx8="http://schemas.microsoft.com/office/drawing/2016/5/14/chartex" xmlns:mc="http://schemas.openxmlformats.org/markup-compatibility/2006" xmlns:o="urn:schemas-microsoft-com:office:office" xmlns:r="http://schemas.openxmlformats.org/officeDocument/2006/relationships" xmlns:m="http://schemas.openxmlformats.org/officeDocument/2006/math" xmlns:v="urn:schemas-microsoft-com:vml" xmlns:wp14="http://schemas.microsoft.com/office/word/2010/wordprocessingDrawing" xmlns:wp="http://schemas.openxmlformats.org/drawingml/2006/wordprocessingDrawing" xmlns:w10="urn:schemas-microsoft-com:office:word" xmlns:w="http://schemas.openxmlformats.org/wordprocessingml/2006/main" xmlns:w14="http://schemas.microsoft.com/office/word/2010/wordml" xmlns:w15="http://schemas.microsoft.com/office/word/2012/wordml" xmlns:w16se="http://schemas.microsoft.com/office/word/2015/wordml/symex" xmlns:wpg="http://schemas.microsoft.com/office/word/2010/wordprocessingGroup" xmlns:wpi="http://schemas.microsoft.com/office/word/2010/wordprocessingInk" xmlns:wne="http://schemas.microsoft.com/office/word/2006/wordml" xmlns:wps="http://schemas.microsoft.com/office/word/2010/wordprocessingShape" mc:Ignorable="w14 w15 w16se wp14">
   <w:endnote w:type="separator" w:id="-1">
     <w:p>
       <w:pPr>
@@ -1064,7 +1166,7 @@
 </file>
 
 <file path=word/footer1.xml><?xml version="1.0" encoding="utf-8"?>
-<w:ftr xmlns:wpc="http://schemas.microsoft.com/office/word/2010/wordprocessingCanvas" xmlns:cx="http://schemas.microsoft.com/office/drawing/2014/chartex" xmlns:cx1="http://schemas.microsoft.com/office/drawing/2015/9/8/chartex" xmlns:cx2="http://schemas.microsoft.com/office/drawing/2015/10/21/chartex" xmlns:cx3="http://schemas.microsoft.com/office/drawing/2016/5/9/chartex" xmlns:cx4="http://schemas.microsoft.com/office/drawing/2016/5/10/chartex" xmlns:cx5="http://schemas.microsoft.com/office/drawing/2016/5/11/chartex" xmlns:mc="http://schemas.openxmlformats.org/markup-compatibility/2006" xmlns:o="urn:schemas-microsoft-com:office:office" xmlns:r="http://schemas.openxmlformats.org/officeDocument/2006/relationships" xmlns:m="http://schemas.openxmlformats.org/officeDocument/2006/math" xmlns:v="urn:schemas-microsoft-com:vml" xmlns:wp14="http://schemas.microsoft.com/office/word/2010/wordprocessingDrawing" xmlns:wp="http://schemas.openxmlformats.org/drawingml/2006/wordprocessingDrawing" xmlns:w10="urn:schemas-microsoft-com:office:word" xmlns:w="http://schemas.openxmlformats.org/wordprocessingml/2006/main" xmlns:w14="http://schemas.microsoft.com/office/word/2010/wordml" xmlns:w15="http://schemas.microsoft.com/office/word/2012/wordml" xmlns:w16se="http://schemas.microsoft.com/office/word/2015/wordml/symex" xmlns:wpg="http://schemas.microsoft.com/office/word/2010/wordprocessingGroup" xmlns:wpi="http://schemas.microsoft.com/office/word/2010/wordprocessingInk" xmlns:wne="http://schemas.microsoft.com/office/word/2006/wordml" xmlns:wps="http://schemas.microsoft.com/office/word/2010/wordprocessingShape" mc:Ignorable="w14 w15 w16se wp14">
+<w:ftr xmlns:wpc="http://schemas.microsoft.com/office/word/2010/wordprocessingCanvas" xmlns:cx="http://schemas.microsoft.com/office/drawing/2014/chartex" xmlns:cx1="http://schemas.microsoft.com/office/drawing/2015/9/8/chartex" xmlns:cx2="http://schemas.microsoft.com/office/drawing/2015/10/21/chartex" xmlns:cx3="http://schemas.microsoft.com/office/drawing/2016/5/9/chartex" xmlns:cx4="http://schemas.microsoft.com/office/drawing/2016/5/10/chartex" xmlns:cx5="http://schemas.microsoft.com/office/drawing/2016/5/11/chartex" xmlns:cx6="http://schemas.microsoft.com/office/drawing/2016/5/12/chartex" xmlns:cx7="http://schemas.microsoft.com/office/drawing/2016/5/13/chartex" xmlns:cx8="http://schemas.microsoft.com/office/drawing/2016/5/14/chartex" xmlns:mc="http://schemas.openxmlformats.org/markup-compatibility/2006" xmlns:o="urn:schemas-microsoft-com:office:office" xmlns:r="http://schemas.openxmlformats.org/officeDocument/2006/relationships" xmlns:m="http://schemas.openxmlformats.org/officeDocument/2006/math" xmlns:v="urn:schemas-microsoft-com:vml" xmlns:wp14="http://schemas.microsoft.com/office/word/2010/wordprocessingDrawing" xmlns:wp="http://schemas.openxmlformats.org/drawingml/2006/wordprocessingDrawing" xmlns:w10="urn:schemas-microsoft-com:office:word" xmlns:w="http://schemas.openxmlformats.org/wordprocessingml/2006/main" xmlns:w14="http://schemas.microsoft.com/office/word/2010/wordml" xmlns:w15="http://schemas.microsoft.com/office/word/2012/wordml" xmlns:w16se="http://schemas.microsoft.com/office/word/2015/wordml/symex" xmlns:wpg="http://schemas.microsoft.com/office/word/2010/wordprocessingGroup" xmlns:wpi="http://schemas.microsoft.com/office/word/2010/wordprocessingInk" xmlns:wne="http://schemas.microsoft.com/office/word/2006/wordml" xmlns:wps="http://schemas.microsoft.com/office/word/2010/wordprocessingShape" mc:Ignorable="w14 w15 w16se wp14">
   <w:sdt>
     <w:sdtPr>
       <w:id w:val="515273914"/>
@@ -1097,7 +1199,7 @@
           <w:rPr>
             <w:noProof/>
           </w:rPr>
-          <w:t>5</w:t>
+          <w:t>6</w:t>
         </w:r>
         <w:r>
           <w:rPr>
@@ -1117,7 +1219,7 @@
 </file>
 
 <file path=word/footnotes.xml><?xml version="1.0" encoding="utf-8"?>
-<w:footnotes xmlns:wpc="http://schemas.microsoft.com/office/word/2010/wordprocessingCanvas" xmlns:cx="http://schemas.microsoft.com/office/drawing/2014/chartex" xmlns:cx1="http://schemas.microsoft.com/office/drawing/2015/9/8/chartex" xmlns:cx2="http://schemas.microsoft.com/office/drawing/2015/10/21/chartex" xmlns:cx3="http://schemas.microsoft.com/office/drawing/2016/5/9/chartex" xmlns:cx4="http://schemas.microsoft.com/office/drawing/2016/5/10/chartex" xmlns:cx5="http://schemas.microsoft.com/office/drawing/2016/5/11/chartex" xmlns:mc="http://schemas.openxmlformats.org/markup-compatibility/2006" xmlns:o="urn:schemas-microsoft-com:office:office" xmlns:r="http://schemas.openxmlformats.org/officeDocument/2006/relationships" xmlns:m="http://schemas.openxmlformats.org/officeDocument/2006/math" xmlns:v="urn:schemas-microsoft-com:vml" xmlns:wp14="http://schemas.microsoft.com/office/word/2010/wordprocessingDrawing" xmlns:wp="http://schemas.openxmlformats.org/drawingml/2006/wordprocessingDrawing" xmlns:w10="urn:schemas-microsoft-com:office:word" xmlns:w="http://schemas.openxmlformats.org/wordprocessingml/2006/main" xmlns:w14="http://schemas.microsoft.com/office/word/2010/wordml" xmlns:w15="http://schemas.microsoft.com/office/word/2012/wordml" xmlns:w16se="http://schemas.microsoft.com/office/word/2015/wordml/symex" xmlns:wpg="http://schemas.microsoft.com/office/word/2010/wordprocessingGroup" xmlns:wpi="http://schemas.microsoft.com/office/word/2010/wordprocessingInk" xmlns:wne="http://schemas.microsoft.com/office/word/2006/wordml" xmlns:wps="http://schemas.microsoft.com/office/word/2010/wordprocessingShape" mc:Ignorable="w14 w15 w16se wp14">
+<w:footnotes xmlns:wpc="http://schemas.microsoft.com/office/word/2010/wordprocessingCanvas" xmlns:cx="http://schemas.microsoft.com/office/drawing/2014/chartex" xmlns:cx1="http://schemas.microsoft.com/office/drawing/2015/9/8/chartex" xmlns:cx2="http://schemas.microsoft.com/office/drawing/2015/10/21/chartex" xmlns:cx3="http://schemas.microsoft.com/office/drawing/2016/5/9/chartex" xmlns:cx4="http://schemas.microsoft.com/office/drawing/2016/5/10/chartex" xmlns:cx5="http://schemas.microsoft.com/office/drawing/2016/5/11/chartex" xmlns:cx6="http://schemas.microsoft.com/office/drawing/2016/5/12/chartex" xmlns:cx7="http://schemas.microsoft.com/office/drawing/2016/5/13/chartex" xmlns:cx8="http://schemas.microsoft.com/office/drawing/2016/5/14/chartex" xmlns:mc="http://schemas.openxmlformats.org/markup-compatibility/2006" xmlns:o="urn:schemas-microsoft-com:office:office" xmlns:r="http://schemas.openxmlformats.org/officeDocument/2006/relationships" xmlns:m="http://schemas.openxmlformats.org/officeDocument/2006/math" xmlns:v="urn:schemas-microsoft-com:vml" xmlns:wp14="http://schemas.microsoft.com/office/word/2010/wordprocessingDrawing" xmlns:wp="http://schemas.openxmlformats.org/drawingml/2006/wordprocessingDrawing" xmlns:w10="urn:schemas-microsoft-com:office:word" xmlns:w="http://schemas.openxmlformats.org/wordprocessingml/2006/main" xmlns:w14="http://schemas.microsoft.com/office/word/2010/wordml" xmlns:w15="http://schemas.microsoft.com/office/word/2012/wordml" xmlns:w16se="http://schemas.microsoft.com/office/word/2015/wordml/symex" xmlns:wpg="http://schemas.microsoft.com/office/word/2010/wordprocessingGroup" xmlns:wpi="http://schemas.microsoft.com/office/word/2010/wordprocessingInk" xmlns:wne="http://schemas.microsoft.com/office/word/2006/wordml" xmlns:wps="http://schemas.microsoft.com/office/word/2010/wordprocessingShape" mc:Ignorable="w14 w15 w16se wp14">
   <w:footnote w:type="separator" w:id="-1">
     <w:p>
       <w:pPr>

</xml_diff>